<commit_message>
All slides and web-slides completed
</commit_message>
<xml_diff>
--- a/CS464_project_quiz.docx
+++ b/CS464_project_quiz.docx
@@ -459,7 +459,23 @@
           <w:sz w:val="24"/>
           <w:szCs w:val="24"/>
         </w:rPr>
-        <w:t xml:space="preserve"> Create a variable/constant for each: num5 =&gt; 5, pi =&gt; 3.1415 (constant), </w:t>
+        <w:t xml:space="preserve"> Create a variable</w:t>
+      </w:r>
+      <w:r>
+        <w:rPr>
+          <w:rFonts w:ascii="Arial" w:hAnsi="Arial" w:cs="Arial"/>
+          <w:sz w:val="24"/>
+          <w:szCs w:val="24"/>
+        </w:rPr>
+        <w:t xml:space="preserve"> or </w:t>
+      </w:r>
+      <w:r>
+        <w:rPr>
+          <w:rFonts w:ascii="Arial" w:hAnsi="Arial" w:cs="Arial"/>
+          <w:sz w:val="24"/>
+          <w:szCs w:val="24"/>
+        </w:rPr>
+        <w:t xml:space="preserve">constant for each: num5 =&gt; 5, pi =&gt; 3.1415 (constant), </w:t>
       </w:r>
       <w:proofErr w:type="spellStart"/>
       <w:r>
@@ -591,51 +607,83 @@
           <w:sz w:val="24"/>
           <w:szCs w:val="24"/>
         </w:rPr>
-        <w:t>7.) Create a for loop the increments by 1 starting at position 4.</w:t>
-      </w:r>
-    </w:p>
-    <w:p>
-      <w:pPr>
-        <w:rPr>
-          <w:rFonts w:ascii="Arial" w:hAnsi="Arial" w:cs="Arial"/>
-          <w:sz w:val="24"/>
-          <w:szCs w:val="24"/>
-        </w:rPr>
-      </w:pPr>
-    </w:p>
-    <w:p>
-      <w:pPr>
-        <w:rPr>
-          <w:rFonts w:ascii="Arial" w:hAnsi="Arial" w:cs="Arial"/>
-          <w:sz w:val="24"/>
-          <w:szCs w:val="24"/>
-        </w:rPr>
-      </w:pPr>
-    </w:p>
-    <w:p>
-      <w:pPr>
-        <w:rPr>
-          <w:rFonts w:ascii="Arial" w:hAnsi="Arial" w:cs="Arial"/>
-          <w:sz w:val="24"/>
-          <w:szCs w:val="24"/>
-        </w:rPr>
-      </w:pPr>
-    </w:p>
-    <w:p>
-      <w:pPr>
-        <w:rPr>
-          <w:rFonts w:ascii="Arial" w:hAnsi="Arial" w:cs="Arial"/>
-          <w:sz w:val="24"/>
-          <w:szCs w:val="24"/>
-        </w:rPr>
-      </w:pPr>
-      <w:r>
-        <w:rPr>
-          <w:rFonts w:ascii="Arial" w:hAnsi="Arial" w:cs="Arial"/>
-          <w:sz w:val="24"/>
-          <w:szCs w:val="24"/>
-        </w:rPr>
-        <w:t>8.) Create a for loop that decrements by 3 starting at 21.</w:t>
+        <w:t>7.) Create a for loop th</w:t>
+      </w:r>
+      <w:r>
+        <w:rPr>
+          <w:rFonts w:ascii="Arial" w:hAnsi="Arial" w:cs="Arial"/>
+          <w:sz w:val="24"/>
+          <w:szCs w:val="24"/>
+        </w:rPr>
+        <w:t>at</w:t>
+      </w:r>
+      <w:r>
+        <w:rPr>
+          <w:rFonts w:ascii="Arial" w:hAnsi="Arial" w:cs="Arial"/>
+          <w:sz w:val="24"/>
+          <w:szCs w:val="24"/>
+        </w:rPr>
+        <w:t xml:space="preserve"> increments by 1 starting at position 4.</w:t>
+      </w:r>
+    </w:p>
+    <w:p>
+      <w:pPr>
+        <w:rPr>
+          <w:rFonts w:ascii="Arial" w:hAnsi="Arial" w:cs="Arial"/>
+          <w:sz w:val="24"/>
+          <w:szCs w:val="24"/>
+        </w:rPr>
+      </w:pPr>
+    </w:p>
+    <w:p>
+      <w:pPr>
+        <w:rPr>
+          <w:rFonts w:ascii="Arial" w:hAnsi="Arial" w:cs="Arial"/>
+          <w:sz w:val="24"/>
+          <w:szCs w:val="24"/>
+        </w:rPr>
+      </w:pPr>
+    </w:p>
+    <w:p>
+      <w:pPr>
+        <w:rPr>
+          <w:rFonts w:ascii="Arial" w:hAnsi="Arial" w:cs="Arial"/>
+          <w:sz w:val="24"/>
+          <w:szCs w:val="24"/>
+        </w:rPr>
+      </w:pPr>
+    </w:p>
+    <w:p>
+      <w:pPr>
+        <w:rPr>
+          <w:rFonts w:ascii="Arial" w:hAnsi="Arial" w:cs="Arial"/>
+          <w:sz w:val="24"/>
+          <w:szCs w:val="24"/>
+        </w:rPr>
+      </w:pPr>
+      <w:r>
+        <w:rPr>
+          <w:rFonts w:ascii="Arial" w:hAnsi="Arial" w:cs="Arial"/>
+          <w:sz w:val="24"/>
+          <w:szCs w:val="24"/>
+        </w:rPr>
+        <w:t>8.) Create a for loop that decrements by 3 starting at 2</w:t>
+      </w:r>
+      <w:r>
+        <w:rPr>
+          <w:rFonts w:ascii="Arial" w:hAnsi="Arial" w:cs="Arial"/>
+          <w:sz w:val="24"/>
+          <w:szCs w:val="24"/>
+        </w:rPr>
+        <w:t>7</w:t>
+      </w:r>
+      <w:r>
+        <w:rPr>
+          <w:rFonts w:ascii="Arial" w:hAnsi="Arial" w:cs="Arial"/>
+          <w:sz w:val="24"/>
+          <w:szCs w:val="24"/>
+        </w:rPr>
+        <w:t>.</w:t>
       </w:r>
     </w:p>
     <w:p>
@@ -747,10 +795,18 @@
           <w:sz w:val="24"/>
           <w:szCs w:val="24"/>
         </w:rPr>
-        <w:t>6 times 5.7.</w:t>
+        <w:t>6 t</w:t>
       </w:r>
       <w:bookmarkStart w:id="0" w:name="_GoBack"/>
       <w:bookmarkEnd w:id="0"/>
+      <w:r>
+        <w:rPr>
+          <w:rFonts w:ascii="Arial" w:hAnsi="Arial" w:cs="Arial"/>
+          <w:sz w:val="24"/>
+          <w:szCs w:val="24"/>
+        </w:rPr>
+        <w:t>imes 5.7.</w:t>
+      </w:r>
     </w:p>
     <w:sectPr>
       <w:pgSz w:w="12240" w:h="15840"/>

</xml_diff>